<commit_message>
Atualização UML, escopo, EAP.
</commit_message>
<xml_diff>
--- a/Escopo produto/Escopo PRODUTO 06_04_2022.docx
+++ b/Escopo produto/Escopo PRODUTO 06_04_2022.docx
@@ -1830,26 +1830,26 @@
           <w:noProof/>
         </w:rPr>
         <w:drawing>
-          <wp:anchor distT="0" distB="0" distL="114300" distR="114300" simplePos="0" relativeHeight="251658240" behindDoc="1" locked="0" layoutInCell="1" allowOverlap="1" wp14:anchorId="0682A1A0" wp14:editId="4DC15656">
+          <wp:anchor distT="0" distB="0" distL="114300" distR="114300" simplePos="0" relativeHeight="251658240" behindDoc="1" locked="0" layoutInCell="1" allowOverlap="1" wp14:anchorId="28629F25" wp14:editId="71E6EA4B">
             <wp:simplePos x="0" y="0"/>
-            <wp:positionH relativeFrom="margin">
-              <wp:posOffset>-786130</wp:posOffset>
+            <wp:positionH relativeFrom="column">
+              <wp:posOffset>-849630</wp:posOffset>
             </wp:positionH>
-            <wp:positionV relativeFrom="page">
-              <wp:posOffset>1661795</wp:posOffset>
+            <wp:positionV relativeFrom="paragraph">
+              <wp:posOffset>290195</wp:posOffset>
             </wp:positionV>
-            <wp:extent cx="7059930" cy="3142615"/>
-            <wp:effectExtent l="0" t="0" r="7620" b="635"/>
+            <wp:extent cx="7164070" cy="3275330"/>
+            <wp:effectExtent l="0" t="0" r="0" b="1270"/>
             <wp:wrapTight wrapText="bothSides">
               <wp:wrapPolygon edited="0">
                 <wp:start x="0" y="0"/>
-                <wp:lineTo x="0" y="21473"/>
-                <wp:lineTo x="21565" y="21473"/>
-                <wp:lineTo x="21565" y="0"/>
+                <wp:lineTo x="0" y="21483"/>
+                <wp:lineTo x="21539" y="21483"/>
+                <wp:lineTo x="21539" y="0"/>
                 <wp:lineTo x="0" y="0"/>
               </wp:wrapPolygon>
             </wp:wrapTight>
-            <wp:docPr id="1" name="Imagem 1" descr="Interface gráfica do usuário, Tabela&#10;&#10;Descrição gerada automaticamente"/>
+            <wp:docPr id="1" name="Imagem 1" descr="Interface gráfica do usuário, Aplicativo, Tabela, Excel&#10;&#10;Descrição gerada automaticamente"/>
             <wp:cNvGraphicFramePr>
               <a:graphicFrameLocks xmlns:a="http://schemas.openxmlformats.org/drawingml/2006/main" noChangeAspect="1"/>
             </wp:cNvGraphicFramePr>
@@ -1857,7 +1857,7 @@
               <a:graphicData uri="http://schemas.openxmlformats.org/drawingml/2006/picture">
                 <pic:pic xmlns:pic="http://schemas.openxmlformats.org/drawingml/2006/picture">
                   <pic:nvPicPr>
-                    <pic:cNvPr id="1" name="Imagem 1" descr="Interface gráfica do usuário, Tabela&#10;&#10;Descrição gerada automaticamente"/>
+                    <pic:cNvPr id="1" name="Imagem 1" descr="Interface gráfica do usuário, Aplicativo, Tabela, Excel&#10;&#10;Descrição gerada automaticamente"/>
                     <pic:cNvPicPr/>
                   </pic:nvPicPr>
                   <pic:blipFill>
@@ -1875,7 +1875,7 @@
                   <pic:spPr>
                     <a:xfrm>
                       <a:off x="0" y="0"/>
-                      <a:ext cx="7059930" cy="3142615"/>
+                      <a:ext cx="7164070" cy="3275330"/>
                     </a:xfrm>
                     <a:prstGeom prst="rect">
                       <a:avLst/>

</xml_diff>